<commit_message>
agregé el resultado de la semana 1
</commit_message>
<xml_diff>
--- a/programandovida.docx
+++ b/programandovida.docx
@@ -1599,6 +1599,763 @@
         <w:tab/>
         <w:t xml:space="preserve">5.00 pm – 7:00 pm, practicar en casa temas de electrónica digital. </w:t>
       </w:r>
+    </w:p>
+    <w:p>
+      <w:pPr>
+        <w:rPr>
+          <w:rFonts w:ascii="Times New Roman" w:hAnsi="Times New Roman" w:cs="Times New Roman"/>
+          <w:b/>
+          <w:bCs/>
+          <w:sz w:val="28"/>
+          <w:szCs w:val="28"/>
+        </w:rPr>
+      </w:pPr>
+    </w:p>
+    <w:p>
+      <w:pPr>
+        <w:rPr>
+          <w:rFonts w:ascii="Times New Roman" w:hAnsi="Times New Roman" w:cs="Times New Roman"/>
+          <w:b/>
+          <w:bCs/>
+          <w:sz w:val="28"/>
+          <w:szCs w:val="28"/>
+        </w:rPr>
+      </w:pPr>
+      <w:r>
+        <w:rPr>
+          <w:rFonts w:ascii="Times New Roman" w:hAnsi="Times New Roman" w:cs="Times New Roman"/>
+          <w:b/>
+          <w:bCs/>
+          <w:sz w:val="28"/>
+          <w:szCs w:val="28"/>
+        </w:rPr>
+        <w:t xml:space="preserve">RESULTADOS </w:t>
+      </w:r>
+    </w:p>
+    <w:p>
+      <w:pPr>
+        <w:rPr>
+          <w:rFonts w:ascii="Times New Roman" w:hAnsi="Times New Roman" w:cs="Times New Roman"/>
+          <w:b/>
+          <w:bCs/>
+          <w:sz w:val="28"/>
+          <w:szCs w:val="28"/>
+        </w:rPr>
+      </w:pPr>
+      <w:r>
+        <w:rPr>
+          <w:rFonts w:ascii="Times New Roman" w:hAnsi="Times New Roman" w:cs="Times New Roman"/>
+          <w:b/>
+          <w:bCs/>
+          <w:sz w:val="28"/>
+          <w:szCs w:val="28"/>
+        </w:rPr>
+        <w:t>SEMANA 1.</w:t>
+      </w:r>
+    </w:p>
+    <w:p>
+      <w:pPr>
+        <w:rPr>
+          <w:rFonts w:ascii="Times New Roman" w:hAnsi="Times New Roman" w:cs="Times New Roman"/>
+          <w:b/>
+          <w:bCs/>
+          <w:sz w:val="28"/>
+          <w:szCs w:val="28"/>
+        </w:rPr>
+      </w:pPr>
+      <w:r>
+        <w:rPr>
+          <w:rFonts w:ascii="Times New Roman" w:hAnsi="Times New Roman" w:cs="Times New Roman"/>
+          <w:b/>
+          <w:bCs/>
+          <w:sz w:val="28"/>
+          <w:szCs w:val="28"/>
+        </w:rPr>
+        <w:t xml:space="preserve">Conclusiones: </w:t>
+      </w:r>
+    </w:p>
+    <w:p>
+      <w:pPr>
+        <w:rPr>
+          <w:rFonts w:ascii="Times New Roman" w:hAnsi="Times New Roman" w:cs="Times New Roman"/>
+          <w:sz w:val="24"/>
+          <w:szCs w:val="24"/>
+        </w:rPr>
+      </w:pPr>
+      <w:r>
+        <w:rPr>
+          <w:rFonts w:ascii="Times New Roman" w:hAnsi="Times New Roman" w:cs="Times New Roman"/>
+          <w:sz w:val="24"/>
+          <w:szCs w:val="24"/>
+        </w:rPr>
+        <w:lastRenderedPageBreak/>
+        <w:t xml:space="preserve">Debido a que no estaba acostumbrado a programar mi vida, algunas cosas no salieron </w:t>
+      </w:r>
+      <w:r>
+        <w:rPr>
+          <w:rFonts w:ascii="Times New Roman" w:hAnsi="Times New Roman" w:cs="Times New Roman"/>
+          <w:sz w:val="24"/>
+          <w:szCs w:val="24"/>
+        </w:rPr>
+        <w:t xml:space="preserve">como se planearon, ya que salían improvistos y empezaron a colocar trabajos en la universidad, entonces se necesito de mas tiempos para cumplir con lo que se </w:t>
+      </w:r>
+      <w:r>
+        <w:rPr>
+          <w:rFonts w:ascii="Times New Roman" w:hAnsi="Times New Roman" w:cs="Times New Roman"/>
+          <w:sz w:val="24"/>
+          <w:szCs w:val="24"/>
+        </w:rPr>
+        <w:t>tenía, por lo que se utilizaron tiempos en los que tenía que hacer otras actividades</w:t>
+      </w:r>
+      <w:r>
+        <w:rPr>
+          <w:rFonts w:ascii="Times New Roman" w:hAnsi="Times New Roman" w:cs="Times New Roman"/>
+          <w:sz w:val="24"/>
+          <w:szCs w:val="24"/>
+        </w:rPr>
+        <w:t xml:space="preserve">. A </w:t>
+      </w:r>
+      <w:r>
+        <w:rPr>
+          <w:rFonts w:ascii="Times New Roman" w:hAnsi="Times New Roman" w:cs="Times New Roman"/>
+          <w:sz w:val="24"/>
+          <w:szCs w:val="24"/>
+        </w:rPr>
+        <w:t xml:space="preserve">continuación, </w:t>
+      </w:r>
+      <w:r>
+        <w:rPr>
+          <w:rFonts w:ascii="Times New Roman" w:hAnsi="Times New Roman" w:cs="Times New Roman"/>
+          <w:sz w:val="24"/>
+          <w:szCs w:val="24"/>
+        </w:rPr>
+        <w:t>se presentar</w:t>
+      </w:r>
+      <w:r>
+        <w:rPr>
+          <w:rFonts w:ascii="Times New Roman" w:hAnsi="Times New Roman" w:cs="Times New Roman"/>
+          <w:sz w:val="24"/>
+          <w:szCs w:val="24"/>
+        </w:rPr>
+        <w:t>á</w:t>
+      </w:r>
+      <w:r>
+        <w:rPr>
+          <w:rFonts w:ascii="Times New Roman" w:hAnsi="Times New Roman" w:cs="Times New Roman"/>
+          <w:sz w:val="24"/>
+          <w:szCs w:val="24"/>
+        </w:rPr>
+        <w:t xml:space="preserve"> como fue utilizado el tiempo en esta semana.</w:t>
+      </w:r>
+    </w:p>
+    <w:p>
+      <w:pPr>
+        <w:rPr>
+          <w:rFonts w:ascii="Times New Roman" w:hAnsi="Times New Roman" w:cs="Times New Roman"/>
+          <w:sz w:val="24"/>
+          <w:szCs w:val="24"/>
+          <w:lang w:val="es-MX"/>
+        </w:rPr>
+      </w:pPr>
+      <w:r>
+        <w:rPr>
+          <w:rFonts w:ascii="Times New Roman" w:hAnsi="Times New Roman" w:cs="Times New Roman"/>
+          <w:sz w:val="24"/>
+          <w:szCs w:val="24"/>
+          <w:lang w:val="es-MX"/>
+        </w:rPr>
+        <w:t xml:space="preserve">Lunes 13 de febrero:  </w:t>
+      </w:r>
+    </w:p>
+    <w:p>
+      <w:pPr>
+        <w:rPr>
+          <w:rFonts w:ascii="Times New Roman" w:hAnsi="Times New Roman" w:cs="Times New Roman"/>
+          <w:sz w:val="24"/>
+          <w:szCs w:val="24"/>
+          <w:lang w:val="es-MX"/>
+        </w:rPr>
+      </w:pPr>
+      <w:r>
+        <w:rPr>
+          <w:rFonts w:ascii="Times New Roman" w:hAnsi="Times New Roman" w:cs="Times New Roman"/>
+          <w:sz w:val="24"/>
+          <w:szCs w:val="24"/>
+          <w:lang w:val="es-MX"/>
+        </w:rPr>
+        <w:tab/>
+        <w:t>5:00 pm – 8:00 pm, practicar temas de informática 2.</w:t>
+      </w:r>
+    </w:p>
+    <w:p>
+      <w:pPr>
+        <w:rPr>
+          <w:rFonts w:ascii="Times New Roman" w:hAnsi="Times New Roman" w:cs="Times New Roman"/>
+          <w:sz w:val="24"/>
+          <w:szCs w:val="24"/>
+          <w:lang w:val="es-MX"/>
+        </w:rPr>
+      </w:pPr>
+      <w:r>
+        <w:rPr>
+          <w:rFonts w:ascii="Times New Roman" w:hAnsi="Times New Roman" w:cs="Times New Roman"/>
+          <w:sz w:val="24"/>
+          <w:szCs w:val="24"/>
+          <w:lang w:val="es-MX"/>
+        </w:rPr>
+        <w:tab/>
+        <w:t>8:30 pm – 10:30pm, practicar temas de electrónica digital 1</w:t>
+      </w:r>
+    </w:p>
+    <w:p>
+      <w:pPr>
+        <w:rPr>
+          <w:rFonts w:ascii="Times New Roman" w:hAnsi="Times New Roman" w:cs="Times New Roman"/>
+          <w:sz w:val="24"/>
+          <w:szCs w:val="24"/>
+          <w:lang w:val="es-MX"/>
+        </w:rPr>
+      </w:pPr>
+      <w:r>
+        <w:rPr>
+          <w:rFonts w:ascii="Times New Roman" w:hAnsi="Times New Roman" w:cs="Times New Roman"/>
+          <w:sz w:val="24"/>
+          <w:szCs w:val="24"/>
+          <w:lang w:val="es-MX"/>
+        </w:rPr>
+        <w:t>Martes 14 de febrero:</w:t>
+      </w:r>
+    </w:p>
+    <w:p>
+      <w:pPr>
+        <w:rPr>
+          <w:rFonts w:ascii="Times New Roman" w:hAnsi="Times New Roman" w:cs="Times New Roman"/>
+          <w:sz w:val="24"/>
+          <w:szCs w:val="24"/>
+        </w:rPr>
+      </w:pPr>
+      <w:r>
+        <w:rPr>
+          <w:rFonts w:ascii="Times New Roman" w:hAnsi="Times New Roman" w:cs="Times New Roman"/>
+          <w:sz w:val="24"/>
+          <w:szCs w:val="24"/>
+          <w:lang w:val="es-MX"/>
+        </w:rPr>
+        <w:tab/>
+      </w:r>
+      <w:r>
+        <w:rPr>
+          <w:rFonts w:ascii="Times New Roman" w:hAnsi="Times New Roman" w:cs="Times New Roman"/>
+          <w:sz w:val="24"/>
+          <w:szCs w:val="24"/>
+        </w:rPr>
+        <w:t xml:space="preserve">8:00 am – 10:00 am, clase </w:t>
+      </w:r>
+      <w:r>
+        <w:rPr>
+          <w:rFonts w:ascii="Times New Roman" w:hAnsi="Times New Roman" w:cs="Times New Roman"/>
+          <w:sz w:val="24"/>
+          <w:szCs w:val="24"/>
+        </w:rPr>
+        <w:t>presencial</w:t>
+      </w:r>
+      <w:r>
+        <w:rPr>
+          <w:rFonts w:ascii="Times New Roman" w:hAnsi="Times New Roman" w:cs="Times New Roman"/>
+          <w:sz w:val="24"/>
+          <w:szCs w:val="24"/>
+        </w:rPr>
+        <w:t xml:space="preserve"> de </w:t>
+      </w:r>
+      <w:r>
+        <w:rPr>
+          <w:rFonts w:ascii="Times New Roman" w:hAnsi="Times New Roman" w:cs="Times New Roman"/>
+          <w:sz w:val="24"/>
+          <w:szCs w:val="24"/>
+        </w:rPr>
+        <w:t>informática</w:t>
+      </w:r>
+      <w:r>
+        <w:rPr>
+          <w:rFonts w:ascii="Times New Roman" w:hAnsi="Times New Roman" w:cs="Times New Roman"/>
+          <w:sz w:val="24"/>
+          <w:szCs w:val="24"/>
+        </w:rPr>
+        <w:t xml:space="preserve"> 2</w:t>
+      </w:r>
+      <w:r>
+        <w:rPr>
+          <w:rFonts w:ascii="Times New Roman" w:hAnsi="Times New Roman" w:cs="Times New Roman"/>
+          <w:sz w:val="24"/>
+          <w:szCs w:val="24"/>
+        </w:rPr>
+        <w:t>.</w:t>
+      </w:r>
+    </w:p>
+    <w:p>
+      <w:pPr>
+        <w:rPr>
+          <w:rFonts w:ascii="Times New Roman" w:hAnsi="Times New Roman" w:cs="Times New Roman"/>
+          <w:sz w:val="24"/>
+          <w:szCs w:val="24"/>
+        </w:rPr>
+      </w:pPr>
+      <w:r>
+        <w:rPr>
+          <w:rFonts w:ascii="Times New Roman" w:hAnsi="Times New Roman" w:cs="Times New Roman"/>
+          <w:sz w:val="24"/>
+          <w:szCs w:val="24"/>
+        </w:rPr>
+        <w:tab/>
+      </w:r>
+      <w:r>
+        <w:rPr>
+          <w:rFonts w:ascii="Times New Roman" w:hAnsi="Times New Roman" w:cs="Times New Roman"/>
+          <w:sz w:val="24"/>
+          <w:szCs w:val="24"/>
+        </w:rPr>
+        <w:t>10:00 am – 1:00 pm, laboratorio presencial de informática 2.</w:t>
+      </w:r>
+    </w:p>
+    <w:p>
+      <w:pPr>
+        <w:rPr>
+          <w:rFonts w:ascii="Times New Roman" w:hAnsi="Times New Roman" w:cs="Times New Roman"/>
+          <w:sz w:val="24"/>
+          <w:szCs w:val="24"/>
+        </w:rPr>
+      </w:pPr>
+      <w:r>
+        <w:rPr>
+          <w:rFonts w:ascii="Times New Roman" w:hAnsi="Times New Roman" w:cs="Times New Roman"/>
+          <w:sz w:val="24"/>
+          <w:szCs w:val="24"/>
+        </w:rPr>
+        <w:tab/>
+        <w:t xml:space="preserve">1:30 pm – 3:00 pm, repasar temas de laboratorio de </w:t>
+      </w:r>
+      <w:r>
+        <w:rPr>
+          <w:rFonts w:ascii="Times New Roman" w:hAnsi="Times New Roman" w:cs="Times New Roman"/>
+          <w:sz w:val="24"/>
+          <w:szCs w:val="24"/>
+        </w:rPr>
+        <w:t>informática 2</w:t>
+      </w:r>
+      <w:r>
+        <w:rPr>
+          <w:rFonts w:ascii="Times New Roman" w:hAnsi="Times New Roman" w:cs="Times New Roman"/>
+          <w:sz w:val="24"/>
+          <w:szCs w:val="24"/>
+        </w:rPr>
+        <w:t>.</w:t>
+      </w:r>
+    </w:p>
+    <w:p>
+      <w:pPr>
+        <w:rPr>
+          <w:rFonts w:ascii="Times New Roman" w:hAnsi="Times New Roman" w:cs="Times New Roman"/>
+          <w:sz w:val="24"/>
+          <w:szCs w:val="24"/>
+        </w:rPr>
+      </w:pPr>
+      <w:r>
+        <w:rPr>
+          <w:rFonts w:ascii="Times New Roman" w:hAnsi="Times New Roman" w:cs="Times New Roman"/>
+          <w:sz w:val="24"/>
+          <w:szCs w:val="24"/>
+        </w:rPr>
+        <w:tab/>
+        <w:t>3:00 pm – 6:00 pm, laboratorio presencial de electrónica digital 1.</w:t>
+      </w:r>
+    </w:p>
+    <w:p>
+      <w:pPr>
+        <w:rPr>
+          <w:rFonts w:ascii="Times New Roman" w:hAnsi="Times New Roman" w:cs="Times New Roman"/>
+          <w:sz w:val="24"/>
+          <w:szCs w:val="24"/>
+        </w:rPr>
+      </w:pPr>
+      <w:r>
+        <w:rPr>
+          <w:rFonts w:ascii="Times New Roman" w:hAnsi="Times New Roman" w:cs="Times New Roman"/>
+          <w:sz w:val="24"/>
+          <w:szCs w:val="24"/>
+        </w:rPr>
+        <w:tab/>
+        <w:t>8:00 pm – 10:00 pm, adelantar la practica 1 de informática 2.</w:t>
+      </w:r>
+    </w:p>
+    <w:p>
+      <w:pPr>
+        <w:rPr>
+          <w:rFonts w:ascii="Times New Roman" w:hAnsi="Times New Roman" w:cs="Times New Roman"/>
+          <w:sz w:val="24"/>
+          <w:szCs w:val="24"/>
+        </w:rPr>
+      </w:pPr>
+      <w:r>
+        <w:rPr>
+          <w:rFonts w:ascii="Times New Roman" w:hAnsi="Times New Roman" w:cs="Times New Roman"/>
+          <w:sz w:val="24"/>
+          <w:szCs w:val="24"/>
+        </w:rPr>
+        <w:t>Miércoles 15 de febrero:</w:t>
+      </w:r>
+    </w:p>
+    <w:p>
+      <w:pPr>
+        <w:rPr>
+          <w:rFonts w:ascii="Times New Roman" w:hAnsi="Times New Roman" w:cs="Times New Roman"/>
+          <w:sz w:val="24"/>
+          <w:szCs w:val="24"/>
+        </w:rPr>
+      </w:pPr>
+      <w:r>
+        <w:rPr>
+          <w:rFonts w:ascii="Times New Roman" w:hAnsi="Times New Roman" w:cs="Times New Roman"/>
+          <w:sz w:val="24"/>
+          <w:szCs w:val="24"/>
+        </w:rPr>
+        <w:tab/>
+        <w:t>10: 00 am - 12:00 pm, clase presencial de electrónica digital 1</w:t>
+      </w:r>
+    </w:p>
+    <w:p>
+      <w:pPr>
+        <w:rPr>
+          <w:rFonts w:ascii="Times New Roman" w:hAnsi="Times New Roman" w:cs="Times New Roman"/>
+          <w:sz w:val="24"/>
+          <w:szCs w:val="24"/>
+        </w:rPr>
+      </w:pPr>
+      <w:r>
+        <w:rPr>
+          <w:rFonts w:ascii="Times New Roman" w:hAnsi="Times New Roman" w:cs="Times New Roman"/>
+          <w:sz w:val="24"/>
+          <w:szCs w:val="24"/>
+        </w:rPr>
+        <w:tab/>
+      </w:r>
+      <w:r>
+        <w:rPr>
+          <w:rFonts w:ascii="Times New Roman" w:hAnsi="Times New Roman" w:cs="Times New Roman"/>
+          <w:sz w:val="24"/>
+          <w:szCs w:val="24"/>
+        </w:rPr>
+        <w:t>6:00 pm – 7:30 pm, reunión virtual para adelantar la practica 1 de electrónica digital.</w:t>
+      </w:r>
+    </w:p>
+    <w:p>
+      <w:pPr>
+        <w:rPr>
+          <w:rFonts w:ascii="Times New Roman" w:hAnsi="Times New Roman" w:cs="Times New Roman"/>
+          <w:sz w:val="24"/>
+          <w:szCs w:val="24"/>
+        </w:rPr>
+      </w:pPr>
+      <w:r>
+        <w:rPr>
+          <w:rFonts w:ascii="Times New Roman" w:hAnsi="Times New Roman" w:cs="Times New Roman"/>
+          <w:sz w:val="24"/>
+          <w:szCs w:val="24"/>
+        </w:rPr>
+        <w:tab/>
+        <w:t>8:00 pm – 10:30 pm, practicar en casa temas de informática 2.</w:t>
+      </w:r>
+    </w:p>
+    <w:p>
+      <w:pPr>
+        <w:rPr>
+          <w:rFonts w:ascii="Times New Roman" w:hAnsi="Times New Roman" w:cs="Times New Roman"/>
+          <w:sz w:val="24"/>
+          <w:szCs w:val="24"/>
+        </w:rPr>
+      </w:pPr>
+      <w:r>
+        <w:rPr>
+          <w:rFonts w:ascii="Times New Roman" w:hAnsi="Times New Roman" w:cs="Times New Roman"/>
+          <w:sz w:val="24"/>
+          <w:szCs w:val="24"/>
+        </w:rPr>
+        <w:t>Jueves 16 de febrero:</w:t>
+      </w:r>
+    </w:p>
+    <w:p>
+      <w:pPr>
+        <w:rPr>
+          <w:rFonts w:ascii="Times New Roman" w:hAnsi="Times New Roman" w:cs="Times New Roman"/>
+          <w:sz w:val="24"/>
+          <w:szCs w:val="24"/>
+        </w:rPr>
+      </w:pPr>
+      <w:r>
+        <w:rPr>
+          <w:rFonts w:ascii="Times New Roman" w:hAnsi="Times New Roman" w:cs="Times New Roman"/>
+          <w:sz w:val="24"/>
+          <w:szCs w:val="24"/>
+        </w:rPr>
+        <w:tab/>
+      </w:r>
+      <w:r>
+        <w:rPr>
+          <w:rFonts w:ascii="Times New Roman" w:hAnsi="Times New Roman" w:cs="Times New Roman"/>
+          <w:sz w:val="24"/>
+          <w:szCs w:val="24"/>
+        </w:rPr>
+        <w:t>8:00 am – 10:</w:t>
+      </w:r>
+      <w:r>
+        <w:rPr>
+          <w:rFonts w:ascii="Times New Roman" w:hAnsi="Times New Roman" w:cs="Times New Roman"/>
+          <w:sz w:val="24"/>
+          <w:szCs w:val="24"/>
+        </w:rPr>
+        <w:t xml:space="preserve">00 </w:t>
+      </w:r>
+      <w:r>
+        <w:rPr>
+          <w:rFonts w:ascii="Times New Roman" w:hAnsi="Times New Roman" w:cs="Times New Roman"/>
+          <w:sz w:val="24"/>
+          <w:szCs w:val="24"/>
+        </w:rPr>
+        <w:t xml:space="preserve">am, clase </w:t>
+      </w:r>
+      <w:r>
+        <w:rPr>
+          <w:rFonts w:ascii="Times New Roman" w:hAnsi="Times New Roman" w:cs="Times New Roman"/>
+          <w:sz w:val="24"/>
+          <w:szCs w:val="24"/>
+        </w:rPr>
+        <w:t>presencial</w:t>
+      </w:r>
+      <w:r>
+        <w:rPr>
+          <w:rFonts w:ascii="Times New Roman" w:hAnsi="Times New Roman" w:cs="Times New Roman"/>
+          <w:sz w:val="24"/>
+          <w:szCs w:val="24"/>
+        </w:rPr>
+        <w:t xml:space="preserve"> de </w:t>
+      </w:r>
+      <w:r>
+        <w:rPr>
+          <w:rFonts w:ascii="Times New Roman" w:hAnsi="Times New Roman" w:cs="Times New Roman"/>
+          <w:sz w:val="24"/>
+          <w:szCs w:val="24"/>
+        </w:rPr>
+        <w:t xml:space="preserve">informática </w:t>
+      </w:r>
+      <w:r>
+        <w:rPr>
+          <w:rFonts w:ascii="Times New Roman" w:hAnsi="Times New Roman" w:cs="Times New Roman"/>
+          <w:sz w:val="24"/>
+          <w:szCs w:val="24"/>
+        </w:rPr>
+        <w:t>2</w:t>
+      </w:r>
+      <w:r>
+        <w:rPr>
+          <w:rFonts w:ascii="Times New Roman" w:hAnsi="Times New Roman" w:cs="Times New Roman"/>
+          <w:sz w:val="24"/>
+          <w:szCs w:val="24"/>
+        </w:rPr>
+        <w:t>.</w:t>
+      </w:r>
+    </w:p>
+    <w:p>
+      <w:pPr>
+        <w:rPr>
+          <w:rFonts w:ascii="Times New Roman" w:hAnsi="Times New Roman" w:cs="Times New Roman"/>
+          <w:sz w:val="24"/>
+          <w:szCs w:val="24"/>
+        </w:rPr>
+      </w:pPr>
+      <w:r>
+        <w:rPr>
+          <w:rFonts w:ascii="Times New Roman" w:hAnsi="Times New Roman" w:cs="Times New Roman"/>
+          <w:sz w:val="24"/>
+          <w:szCs w:val="24"/>
+        </w:rPr>
+        <w:tab/>
+        <w:t>1:00 pm – 4:00 pm, seguir adelantando la practica 1 de informática 2.</w:t>
+      </w:r>
+    </w:p>
+    <w:p>
+      <w:pPr>
+        <w:rPr>
+          <w:rFonts w:ascii="Times New Roman" w:hAnsi="Times New Roman" w:cs="Times New Roman"/>
+          <w:sz w:val="24"/>
+          <w:szCs w:val="24"/>
+        </w:rPr>
+      </w:pPr>
+      <w:r>
+        <w:rPr>
+          <w:rFonts w:ascii="Times New Roman" w:hAnsi="Times New Roman" w:cs="Times New Roman"/>
+          <w:sz w:val="24"/>
+          <w:szCs w:val="24"/>
+        </w:rPr>
+        <w:tab/>
+      </w:r>
+      <w:r>
+        <w:rPr>
+          <w:rFonts w:ascii="Times New Roman" w:hAnsi="Times New Roman" w:cs="Times New Roman"/>
+          <w:sz w:val="24"/>
+          <w:szCs w:val="24"/>
+        </w:rPr>
+        <w:t>5:00 pm – 7:</w:t>
+      </w:r>
+      <w:r>
+        <w:rPr>
+          <w:rFonts w:ascii="Times New Roman" w:hAnsi="Times New Roman" w:cs="Times New Roman"/>
+          <w:sz w:val="24"/>
+          <w:szCs w:val="24"/>
+        </w:rPr>
+        <w:t>0</w:t>
+      </w:r>
+      <w:r>
+        <w:rPr>
+          <w:rFonts w:ascii="Times New Roman" w:hAnsi="Times New Roman" w:cs="Times New Roman"/>
+          <w:sz w:val="24"/>
+          <w:szCs w:val="24"/>
+        </w:rPr>
+        <w:t>0 pm, practicar en casa temas de electrónica digital 1.</w:t>
+      </w:r>
+    </w:p>
+    <w:p>
+      <w:pPr>
+        <w:rPr>
+          <w:rFonts w:ascii="Times New Roman" w:hAnsi="Times New Roman" w:cs="Times New Roman"/>
+          <w:sz w:val="24"/>
+          <w:szCs w:val="24"/>
+        </w:rPr>
+      </w:pPr>
+      <w:r>
+        <w:rPr>
+          <w:rFonts w:ascii="Times New Roman" w:hAnsi="Times New Roman" w:cs="Times New Roman"/>
+          <w:sz w:val="24"/>
+          <w:szCs w:val="24"/>
+        </w:rPr>
+        <w:t>Viernes 17 de febrero:</w:t>
+      </w:r>
+    </w:p>
+    <w:p>
+      <w:pPr>
+        <w:rPr>
+          <w:rFonts w:ascii="Times New Roman" w:hAnsi="Times New Roman" w:cs="Times New Roman"/>
+          <w:sz w:val="24"/>
+          <w:szCs w:val="24"/>
+        </w:rPr>
+      </w:pPr>
+      <w:r>
+        <w:rPr>
+          <w:rFonts w:ascii="Times New Roman" w:hAnsi="Times New Roman" w:cs="Times New Roman"/>
+          <w:sz w:val="24"/>
+          <w:szCs w:val="24"/>
+        </w:rPr>
+        <w:tab/>
+        <w:t>10:00 am – 12:00 pm, clase presencial de electrónica digital 2.</w:t>
+      </w:r>
+    </w:p>
+    <w:p>
+      <w:pPr>
+        <w:rPr>
+          <w:rFonts w:ascii="Times New Roman" w:hAnsi="Times New Roman" w:cs="Times New Roman"/>
+          <w:sz w:val="24"/>
+          <w:szCs w:val="24"/>
+        </w:rPr>
+      </w:pPr>
+      <w:r>
+        <w:rPr>
+          <w:rFonts w:ascii="Times New Roman" w:hAnsi="Times New Roman" w:cs="Times New Roman"/>
+          <w:sz w:val="24"/>
+          <w:szCs w:val="24"/>
+        </w:rPr>
+        <w:tab/>
+        <w:t>2:00 pm – 5:00 pm, practicar en casa temas de informática 2.</w:t>
+      </w:r>
+    </w:p>
+    <w:p>
+      <w:pPr>
+        <w:rPr>
+          <w:rFonts w:ascii="Times New Roman" w:hAnsi="Times New Roman" w:cs="Times New Roman"/>
+          <w:sz w:val="24"/>
+          <w:szCs w:val="24"/>
+        </w:rPr>
+      </w:pPr>
+      <w:r>
+        <w:rPr>
+          <w:rFonts w:ascii="Times New Roman" w:hAnsi="Times New Roman" w:cs="Times New Roman"/>
+          <w:sz w:val="24"/>
+          <w:szCs w:val="24"/>
+        </w:rPr>
+        <w:t>Domingo 19 de febrero:</w:t>
+      </w:r>
+    </w:p>
+    <w:p>
+      <w:pPr>
+        <w:rPr>
+          <w:rFonts w:ascii="Times New Roman" w:hAnsi="Times New Roman" w:cs="Times New Roman"/>
+          <w:sz w:val="24"/>
+          <w:szCs w:val="24"/>
+        </w:rPr>
+      </w:pPr>
+      <w:r>
+        <w:rPr>
+          <w:rFonts w:ascii="Times New Roman" w:hAnsi="Times New Roman" w:cs="Times New Roman"/>
+          <w:sz w:val="24"/>
+          <w:szCs w:val="24"/>
+        </w:rPr>
+        <w:tab/>
+        <w:t>2:00 pm – 4:00 pm, adelantar practica 1 de electrónica digital.</w:t>
+      </w:r>
+    </w:p>
+    <w:p>
+      <w:pPr>
+        <w:rPr>
+          <w:rFonts w:ascii="Times New Roman" w:hAnsi="Times New Roman" w:cs="Times New Roman"/>
+          <w:sz w:val="24"/>
+          <w:szCs w:val="24"/>
+        </w:rPr>
+      </w:pPr>
+    </w:p>
+    <w:p>
+      <w:pPr>
+        <w:rPr>
+          <w:rFonts w:ascii="Times New Roman" w:hAnsi="Times New Roman" w:cs="Times New Roman"/>
+          <w:b/>
+          <w:bCs/>
+          <w:sz w:val="24"/>
+          <w:szCs w:val="24"/>
+        </w:rPr>
+      </w:pPr>
+    </w:p>
+    <w:p>
+      <w:pPr>
+        <w:rPr>
+          <w:rFonts w:ascii="Times New Roman" w:hAnsi="Times New Roman" w:cs="Times New Roman"/>
+          <w:sz w:val="24"/>
+          <w:szCs w:val="24"/>
+        </w:rPr>
+      </w:pPr>
+    </w:p>
+    <w:p>
+      <w:pPr>
+        <w:rPr>
+          <w:rFonts w:ascii="Times New Roman" w:hAnsi="Times New Roman" w:cs="Times New Roman"/>
+          <w:sz w:val="24"/>
+          <w:szCs w:val="24"/>
+        </w:rPr>
+      </w:pPr>
+    </w:p>
+    <w:p>
+      <w:pPr>
+        <w:rPr>
+          <w:rFonts w:ascii="Times New Roman" w:hAnsi="Times New Roman" w:cs="Times New Roman"/>
+          <w:sz w:val="24"/>
+          <w:szCs w:val="24"/>
+        </w:rPr>
+      </w:pPr>
     </w:p>
     <w:p>
       <w:pPr>

</xml_diff>